<commit_message>
.txt file for HUD Data
</commit_message>
<xml_diff>
--- a/VR Final Project Research.docx
+++ b/VR Final Project Research.docx
@@ -1,6 +1,6 @@
 
 <file path=word/document.xml><?xml version="1.0" encoding="utf-8"?>
-<w:document xmlns:wpc="http://schemas.microsoft.com/office/word/2010/wordprocessingCanvas" xmlns:cx="http://schemas.microsoft.com/office/drawing/2014/chartex" xmlns:cx1="http://schemas.microsoft.com/office/drawing/2015/9/8/chartex" xmlns:cx2="http://schemas.microsoft.com/office/drawing/2015/10/21/chartex" xmlns:cx3="http://schemas.microsoft.com/office/drawing/2016/5/9/chartex" xmlns:cx4="http://schemas.microsoft.com/office/drawing/2016/5/10/chartex" xmlns:cx5="http://schemas.microsoft.com/office/drawing/2016/5/11/chartex" xmlns:cx6="http://schemas.microsoft.com/office/drawing/2016/5/12/chartex" xmlns:cx7="http://schemas.microsoft.com/office/drawing/2016/5/13/chartex" xmlns:cx8="http://schemas.microsoft.com/office/drawing/2016/5/14/chartex" xmlns:mc="http://schemas.openxmlformats.org/markup-compatibility/2006" xmlns:aink="http://schemas.microsoft.com/office/drawing/2016/ink" xmlns:am3d="http://schemas.microsoft.com/office/drawing/2017/model3d" xmlns:o="urn:schemas-microsoft-com:office:office" xmlns:oel="http://schemas.microsoft.com/office/2019/extlst" xmlns:r="http://schemas.openxmlformats.org/officeDocument/2006/relationships" xmlns:m="http://schemas.openxmlformats.org/officeDocument/2006/math" xmlns:v="urn:schemas-microsoft-com:vml" xmlns:wp14="http://schemas.microsoft.com/office/word/2010/wordprocessingDrawing" xmlns:wp="http://schemas.openxmlformats.org/drawingml/2006/wordprocessingDrawing" xmlns:w10="urn:schemas-microsoft-com:office:word" xmlns:w="http://schemas.openxmlformats.org/wordprocessingml/2006/main" xmlns:w14="http://schemas.microsoft.com/office/word/2010/wordml" xmlns:w15="http://schemas.microsoft.com/office/word/2012/wordml" xmlns:w16cex="http://schemas.microsoft.com/office/word/2018/wordml/cex" xmlns:w16cid="http://schemas.microsoft.com/office/word/2016/wordml/cid" xmlns:w16="http://schemas.microsoft.com/office/word/2018/wordml" xmlns:w16sdtdh="http://schemas.microsoft.com/office/word/2020/wordml/sdtdatahash" xmlns:w16se="http://schemas.microsoft.com/office/word/2015/wordml/symex" xmlns:wpg="http://schemas.microsoft.com/office/word/2010/wordprocessingGroup" xmlns:wpi="http://schemas.microsoft.com/office/word/2010/wordprocessingInk" xmlns:wne="http://schemas.microsoft.com/office/word/2006/wordml" xmlns:wps="http://schemas.microsoft.com/office/word/2010/wordprocessingShape" mc:Ignorable="w14 w15 w16se w16cid w16 w16cex w16sdtdh wp14">
+<w:document xmlns:wpc="http://schemas.microsoft.com/office/word/2010/wordprocessingCanvas" xmlns:cx="http://schemas.microsoft.com/office/drawing/2014/chartex" xmlns:cx1="http://schemas.microsoft.com/office/drawing/2015/9/8/chartex" xmlns:cx2="http://schemas.microsoft.com/office/drawing/2015/10/21/chartex" xmlns:cx3="http://schemas.microsoft.com/office/drawing/2016/5/9/chartex" xmlns:cx4="http://schemas.microsoft.com/office/drawing/2016/5/10/chartex" xmlns:cx5="http://schemas.microsoft.com/office/drawing/2016/5/11/chartex" xmlns:cx6="http://schemas.microsoft.com/office/drawing/2016/5/12/chartex" xmlns:cx7="http://schemas.microsoft.com/office/drawing/2016/5/13/chartex" xmlns:cx8="http://schemas.microsoft.com/office/drawing/2016/5/14/chartex" xmlns:mc="http://schemas.openxmlformats.org/markup-compatibility/2006" xmlns:aink="http://schemas.microsoft.com/office/drawing/2016/ink" xmlns:am3d="http://schemas.microsoft.com/office/drawing/2017/model3d" xmlns:o="urn:schemas-microsoft-com:office:office" xmlns:r="http://schemas.openxmlformats.org/officeDocument/2006/relationships" xmlns:m="http://schemas.openxmlformats.org/officeDocument/2006/math" xmlns:v="urn:schemas-microsoft-com:vml" xmlns:wp14="http://schemas.microsoft.com/office/word/2010/wordprocessingDrawing" xmlns:wp="http://schemas.openxmlformats.org/drawingml/2006/wordprocessingDrawing" xmlns:w10="urn:schemas-microsoft-com:office:word" xmlns:w="http://schemas.openxmlformats.org/wordprocessingml/2006/main" xmlns:w14="http://schemas.microsoft.com/office/word/2010/wordml" xmlns:w15="http://schemas.microsoft.com/office/word/2012/wordml" xmlns:w16cex="http://schemas.microsoft.com/office/word/2018/wordml/cex" xmlns:w16cid="http://schemas.microsoft.com/office/word/2016/wordml/cid" xmlns:w16="http://schemas.microsoft.com/office/word/2018/wordml" xmlns:w16sdtdh="http://schemas.microsoft.com/office/word/2020/wordml/sdtdatahash" xmlns:w16se="http://schemas.microsoft.com/office/word/2015/wordml/symex" xmlns:wpg="http://schemas.microsoft.com/office/word/2010/wordprocessingGroup" xmlns:wpi="http://schemas.microsoft.com/office/word/2010/wordprocessingInk" xmlns:wne="http://schemas.microsoft.com/office/word/2006/wordml" xmlns:wps="http://schemas.microsoft.com/office/word/2010/wordprocessingShape" mc:Ignorable="w14 w15 w16se w16cid w16 w16cex w16sdtdh wp14">
   <w:body>
     <w:p>
       <w:r>
@@ -42,20 +42,8 @@
           <w:szCs w:val="18"/>
           <w:shd w:val="clear" w:color="auto" w:fill="FFFFFF"/>
         </w:rPr>
-        <w:t>Born in Jacksonville in early 1870’</w:t>
-      </w:r>
-      <w:proofErr w:type="gramStart"/>
-      <w:r>
-        <w:rPr>
-          <w:rFonts w:ascii="Verdana" w:hAnsi="Verdana"/>
-          <w:color w:val="333333"/>
-          <w:sz w:val="18"/>
-          <w:szCs w:val="18"/>
-          <w:shd w:val="clear" w:color="auto" w:fill="FFFFFF"/>
-        </w:rPr>
-        <w:t>s</w:t>
-      </w:r>
-      <w:proofErr w:type="gramEnd"/>
+        <w:t>Born in Jacksonville in early 1870’s</w:t>
+      </w:r>
     </w:p>
     <w:p>
       <w:pPr>
@@ -86,13 +74,8 @@
         </w:numPr>
       </w:pPr>
       <w:r>
-        <w:t xml:space="preserve">James wrote the </w:t>
-      </w:r>
-      <w:proofErr w:type="gramStart"/>
-      <w:r>
-        <w:t>words</w:t>
-      </w:r>
-      <w:proofErr w:type="gramEnd"/>
+        <w:t>James wrote the words</w:t>
+      </w:r>
     </w:p>
     <w:p>
       <w:pPr>
@@ -103,13 +86,8 @@
         </w:numPr>
       </w:pPr>
       <w:r>
-        <w:t xml:space="preserve">John Composed the </w:t>
-      </w:r>
-      <w:proofErr w:type="gramStart"/>
-      <w:r>
-        <w:t>music</w:t>
-      </w:r>
-      <w:proofErr w:type="gramEnd"/>
+        <w:t>John Composed the music</w:t>
+      </w:r>
     </w:p>
     <w:p>
       <w:pPr>
@@ -169,13 +147,8 @@
         </w:numPr>
       </w:pPr>
       <w:r>
-        <w:t xml:space="preserve">Born in Jacksonville around 1895 – </w:t>
-      </w:r>
-      <w:proofErr w:type="gramStart"/>
-      <w:r>
-        <w:t>1897</w:t>
-      </w:r>
-      <w:proofErr w:type="gramEnd"/>
+        <w:t>Born in Jacksonville around 1895 – 1897</w:t>
+      </w:r>
     </w:p>
     <w:p>
       <w:pPr>
@@ -401,13 +374,8 @@
         </w:numPr>
       </w:pPr>
       <w:r>
-        <w:t>Moved to Jacksonville in 1950’</w:t>
-      </w:r>
-      <w:proofErr w:type="gramStart"/>
-      <w:r>
-        <w:t>s</w:t>
-      </w:r>
-      <w:proofErr w:type="gramEnd"/>
+        <w:t>Moved to Jacksonville in 1950’s</w:t>
+      </w:r>
     </w:p>
     <w:p>
       <w:pPr>
@@ -442,13 +410,8 @@
         </w:numPr>
       </w:pPr>
       <w:r>
-        <w:t xml:space="preserve">Helped novice </w:t>
-      </w:r>
-      <w:proofErr w:type="gramStart"/>
-      <w:r>
-        <w:t>musicians</w:t>
-      </w:r>
-      <w:proofErr w:type="gramEnd"/>
+        <w:t>Helped novice musicians</w:t>
+      </w:r>
     </w:p>
     <w:p>
       <w:pPr>
@@ -459,13 +422,8 @@
         </w:numPr>
       </w:pPr>
       <w:r>
-        <w:t xml:space="preserve">Hosted a radio </w:t>
-      </w:r>
-      <w:proofErr w:type="gramStart"/>
-      <w:r>
-        <w:t>show</w:t>
-      </w:r>
-      <w:proofErr w:type="gramEnd"/>
+        <w:t>Hosted a radio show</w:t>
+      </w:r>
     </w:p>
     <w:p>
       <w:pPr>
@@ -599,13 +557,8 @@
         </w:numPr>
       </w:pPr>
       <w:r>
-        <w:t xml:space="preserve">Hit the Road </w:t>
-      </w:r>
-      <w:proofErr w:type="gramStart"/>
-      <w:r>
-        <w:t>jack</w:t>
-      </w:r>
-      <w:proofErr w:type="gramEnd"/>
+        <w:t>Hit the Road jack</w:t>
+      </w:r>
     </w:p>
     <w:p>
       <w:pPr>
@@ -631,7 +584,22 @@
         <w:t>The Blues Brothers</w:t>
       </w:r>
       <w:r>
-        <w:t xml:space="preserve"> where he played himself. He is also an inductee into the Rock and Roll Hall of Fame. He passed away June 10, 2004, due to liver failure.</w:t>
+        <w:t xml:space="preserve"> where he played himself. He </w:t>
+      </w:r>
+      <w:r>
+        <w:t>was inducted</w:t>
+      </w:r>
+      <w:r>
+        <w:t xml:space="preserve"> into the Rock and Roll Hall of Fame</w:t>
+      </w:r>
+      <w:r>
+        <w:t xml:space="preserve"> in 1986</w:t>
+      </w:r>
+      <w:r>
+        <w:t>. He passed away June 10, 2004, due to liver failure.</w:t>
+      </w:r>
+      <w:r>
+        <w:t xml:space="preserve"> </w:t>
       </w:r>
     </w:p>
     <w:p>
@@ -663,13 +631,8 @@
         </w:numPr>
       </w:pPr>
       <w:r>
-        <w:t>Formed in Jacksonville in the late 1960’</w:t>
-      </w:r>
-      <w:proofErr w:type="gramStart"/>
-      <w:r>
-        <w:t>s</w:t>
-      </w:r>
-      <w:proofErr w:type="gramEnd"/>
+        <w:t>Formed in Jacksonville in the late 1960’s</w:t>
+      </w:r>
     </w:p>
     <w:p>
       <w:pPr>
@@ -680,15 +643,7 @@
         </w:numPr>
       </w:pPr>
       <w:r>
-        <w:t>Noted for their song “Stormy” and their song “</w:t>
-      </w:r>
-      <w:proofErr w:type="gramStart"/>
-      <w:r>
-        <w:t>Spooky</w:t>
-      </w:r>
-      <w:proofErr w:type="gramEnd"/>
-      <w:r>
-        <w:t>”</w:t>
+        <w:t>Noted for their song “Stormy” and their song “Spooky”</w:t>
       </w:r>
     </w:p>
     <w:p>
@@ -700,25 +655,15 @@
         </w:numPr>
       </w:pPr>
       <w:r>
-        <w:t xml:space="preserve">Bassist was a professor at </w:t>
-      </w:r>
-      <w:proofErr w:type="gramStart"/>
-      <w:r>
-        <w:t>FSCJ</w:t>
-      </w:r>
-      <w:proofErr w:type="gramEnd"/>
+        <w:t>Bassist was a professor at FSCJ</w:t>
+      </w:r>
     </w:p>
     <w:p>
       <w:pPr>
         <w:ind w:left="720"/>
       </w:pPr>
-      <w:proofErr w:type="gramStart"/>
-      <w:r>
-        <w:t>The Classic</w:t>
-      </w:r>
-      <w:proofErr w:type="gramEnd"/>
-      <w:r>
-        <w:t xml:space="preserve"> IV originated in the city of Jacksonville and </w:t>
+      <w:r>
+        <w:t xml:space="preserve">The Classic IV originated in the city of Jacksonville and </w:t>
       </w:r>
       <w:r>
         <w:t>was</w:t>
@@ -984,9 +929,17 @@
       </w:r>
     </w:p>
     <w:p>
-      <w:r>
-        <w:t>Mase</w:t>
-      </w:r>
+      <w:proofErr w:type="spellStart"/>
+      <w:r>
+        <w:t>Ma</w:t>
+      </w:r>
+      <w:r>
+        <w:t>$</w:t>
+      </w:r>
+      <w:r>
+        <w:t>e</w:t>
+      </w:r>
+      <w:proofErr w:type="spellEnd"/>
     </w:p>
     <w:p>
       <w:r>
@@ -1093,7 +1046,6 @@
           <w:i/>
           <w:iCs/>
         </w:rPr>
-        <w:lastRenderedPageBreak/>
         <w:t>Double Up</w:t>
       </w:r>
       <w:r>
@@ -1246,7 +1198,13 @@
       </w:r>
       <w:proofErr w:type="spellEnd"/>
       <w:r>
-        <w:t xml:space="preserve"> formed in Jacksonville in 1997, but did not reach success until the early 2000’s. They are and American Rock Band. Their first album</w:t>
+        <w:t xml:space="preserve"> formed in Jacksonville in 1997, but did not reach success until the early 2000’s.</w:t>
+      </w:r>
+      <w:r>
+        <w:t xml:space="preserve"> </w:t>
+      </w:r>
+      <w:r>
+        <w:t xml:space="preserve"> Their first album</w:t>
       </w:r>
       <w:r>
         <w:rPr>
@@ -1317,7 +1275,7 @@
 </file>
 
 <file path=word/numbering.xml><?xml version="1.0" encoding="utf-8"?>
-<w:numbering xmlns:wpc="http://schemas.microsoft.com/office/word/2010/wordprocessingCanvas" xmlns:cx="http://schemas.microsoft.com/office/drawing/2014/chartex" xmlns:cx1="http://schemas.microsoft.com/office/drawing/2015/9/8/chartex" xmlns:cx2="http://schemas.microsoft.com/office/drawing/2015/10/21/chartex" xmlns:cx3="http://schemas.microsoft.com/office/drawing/2016/5/9/chartex" xmlns:cx4="http://schemas.microsoft.com/office/drawing/2016/5/10/chartex" xmlns:cx5="http://schemas.microsoft.com/office/drawing/2016/5/11/chartex" xmlns:cx6="http://schemas.microsoft.com/office/drawing/2016/5/12/chartex" xmlns:cx7="http://schemas.microsoft.com/office/drawing/2016/5/13/chartex" xmlns:cx8="http://schemas.microsoft.com/office/drawing/2016/5/14/chartex" xmlns:mc="http://schemas.openxmlformats.org/markup-compatibility/2006" xmlns:aink="http://schemas.microsoft.com/office/drawing/2016/ink" xmlns:am3d="http://schemas.microsoft.com/office/drawing/2017/model3d" xmlns:o="urn:schemas-microsoft-com:office:office" xmlns:oel="http://schemas.microsoft.com/office/2019/extlst" xmlns:r="http://schemas.openxmlformats.org/officeDocument/2006/relationships" xmlns:m="http://schemas.openxmlformats.org/officeDocument/2006/math" xmlns:v="urn:schemas-microsoft-com:vml" xmlns:wp14="http://schemas.microsoft.com/office/word/2010/wordprocessingDrawing" xmlns:wp="http://schemas.openxmlformats.org/drawingml/2006/wordprocessingDrawing" xmlns:w10="urn:schemas-microsoft-com:office:word" xmlns:w="http://schemas.openxmlformats.org/wordprocessingml/2006/main" xmlns:w14="http://schemas.microsoft.com/office/word/2010/wordml" xmlns:w15="http://schemas.microsoft.com/office/word/2012/wordml" xmlns:w16cex="http://schemas.microsoft.com/office/word/2018/wordml/cex" xmlns:w16cid="http://schemas.microsoft.com/office/word/2016/wordml/cid" xmlns:w16="http://schemas.microsoft.com/office/word/2018/wordml" xmlns:w16sdtdh="http://schemas.microsoft.com/office/word/2020/wordml/sdtdatahash" xmlns:w16se="http://schemas.microsoft.com/office/word/2015/wordml/symex" xmlns:wpg="http://schemas.microsoft.com/office/word/2010/wordprocessingGroup" xmlns:wpi="http://schemas.microsoft.com/office/word/2010/wordprocessingInk" xmlns:wne="http://schemas.microsoft.com/office/word/2006/wordml" xmlns:wps="http://schemas.microsoft.com/office/word/2010/wordprocessingShape" mc:Ignorable="w14 w15 w16se w16cid w16 w16cex w16sdtdh wp14">
+<w:numbering xmlns:wpc="http://schemas.microsoft.com/office/word/2010/wordprocessingCanvas" xmlns:cx="http://schemas.microsoft.com/office/drawing/2014/chartex" xmlns:cx1="http://schemas.microsoft.com/office/drawing/2015/9/8/chartex" xmlns:cx2="http://schemas.microsoft.com/office/drawing/2015/10/21/chartex" xmlns:cx3="http://schemas.microsoft.com/office/drawing/2016/5/9/chartex" xmlns:cx4="http://schemas.microsoft.com/office/drawing/2016/5/10/chartex" xmlns:cx5="http://schemas.microsoft.com/office/drawing/2016/5/11/chartex" xmlns:cx6="http://schemas.microsoft.com/office/drawing/2016/5/12/chartex" xmlns:cx7="http://schemas.microsoft.com/office/drawing/2016/5/13/chartex" xmlns:cx8="http://schemas.microsoft.com/office/drawing/2016/5/14/chartex" xmlns:mc="http://schemas.openxmlformats.org/markup-compatibility/2006" xmlns:aink="http://schemas.microsoft.com/office/drawing/2016/ink" xmlns:am3d="http://schemas.microsoft.com/office/drawing/2017/model3d" xmlns:o="urn:schemas-microsoft-com:office:office" xmlns:r="http://schemas.openxmlformats.org/officeDocument/2006/relationships" xmlns:m="http://schemas.openxmlformats.org/officeDocument/2006/math" xmlns:v="urn:schemas-microsoft-com:vml" xmlns:wp14="http://schemas.microsoft.com/office/word/2010/wordprocessingDrawing" xmlns:wp="http://schemas.openxmlformats.org/drawingml/2006/wordprocessingDrawing" xmlns:w10="urn:schemas-microsoft-com:office:word" xmlns:w="http://schemas.openxmlformats.org/wordprocessingml/2006/main" xmlns:w14="http://schemas.microsoft.com/office/word/2010/wordml" xmlns:w15="http://schemas.microsoft.com/office/word/2012/wordml" xmlns:w16cex="http://schemas.microsoft.com/office/word/2018/wordml/cex" xmlns:w16cid="http://schemas.microsoft.com/office/word/2016/wordml/cid" xmlns:w16="http://schemas.microsoft.com/office/word/2018/wordml" xmlns:w16sdtdh="http://schemas.microsoft.com/office/word/2020/wordml/sdtdatahash" xmlns:w16se="http://schemas.microsoft.com/office/word/2015/wordml/symex" xmlns:wpg="http://schemas.microsoft.com/office/word/2010/wordprocessingGroup" xmlns:wpi="http://schemas.microsoft.com/office/word/2010/wordprocessingInk" xmlns:wne="http://schemas.microsoft.com/office/word/2006/wordml" xmlns:wps="http://schemas.microsoft.com/office/word/2010/wordprocessingShape" mc:Ignorable="w14 w15 w16se w16cid w16 w16cex w16sdtdh wp14">
   <w:abstractNum w:abstractNumId="0" w15:restartNumberingAfterBreak="0">
     <w:nsid w:val="0D4E1BAC"/>
     <w:multiLevelType w:val="hybridMultilevel"/>
@@ -1883,19 +1841,19 @@
       </w:rPr>
     </w:lvl>
   </w:abstractNum>
-  <w:num w:numId="1" w16cid:durableId="447049598">
+  <w:num w:numId="1">
     <w:abstractNumId w:val="4"/>
   </w:num>
-  <w:num w:numId="2" w16cid:durableId="1264264262">
+  <w:num w:numId="2">
     <w:abstractNumId w:val="2"/>
   </w:num>
-  <w:num w:numId="3" w16cid:durableId="2130318965">
+  <w:num w:numId="3">
     <w:abstractNumId w:val="3"/>
   </w:num>
-  <w:num w:numId="4" w16cid:durableId="720640711">
+  <w:num w:numId="4">
     <w:abstractNumId w:val="0"/>
   </w:num>
-  <w:num w:numId="5" w16cid:durableId="999189604">
+  <w:num w:numId="5">
     <w:abstractNumId w:val="1"/>
   </w:num>
 </w:numbering>

</xml_diff>